<commit_message>
Added the software block diagram
</commit_message>
<xml_diff>
--- a/Documentation/worksheet-4.0.docx
+++ b/Documentation/worksheet-4.0.docx
@@ -155,16 +155,8 @@
               <w:rPr>
                 <w:rFonts w:ascii="Arial" w:hAnsi="Arial" w:cs="Arial"/>
               </w:rPr>
-              <w:t xml:space="preserve">Mohammad </w:t>
+              <w:t>Mohammad Aljagthmi</w:t>
             </w:r>
-            <w:proofErr w:type="spellStart"/>
-            <w:r>
-              <w:rPr>
-                <w:rFonts w:ascii="Arial" w:hAnsi="Arial" w:cs="Arial"/>
-              </w:rPr>
-              <w:t>Aljagthmi</w:t>
-            </w:r>
-            <w:proofErr w:type="spellEnd"/>
           </w:p>
         </w:tc>
       </w:tr>
@@ -239,16 +231,8 @@
               <w:rPr>
                 <w:rFonts w:ascii="Arial" w:hAnsi="Arial" w:cs="Arial"/>
               </w:rPr>
-              <w:t xml:space="preserve">Jake </w:t>
+              <w:t>Jake Manser</w:t>
             </w:r>
-            <w:proofErr w:type="spellStart"/>
-            <w:r>
-              <w:rPr>
-                <w:rFonts w:ascii="Arial" w:hAnsi="Arial" w:cs="Arial"/>
-              </w:rPr>
-              <w:t>Manser</w:t>
-            </w:r>
-            <w:proofErr w:type="spellEnd"/>
           </w:p>
         </w:tc>
       </w:tr>
@@ -330,17 +314,7 @@
           <w:i/>
           <w:color w:val="4472C4" w:themeColor="accent5"/>
         </w:rPr>
-        <w:t>Sketch and describe the overall hardware AND</w:t>
-      </w:r>
-      <w:bookmarkStart w:id="0" w:name="_GoBack"/>
-      <w:bookmarkEnd w:id="0"/>
-      <w:r>
-        <w:rPr>
-          <w:rFonts w:ascii="Arial" w:hAnsi="Arial" w:cs="Arial"/>
-          <w:i/>
-          <w:color w:val="4472C4" w:themeColor="accent5"/>
-        </w:rPr>
-        <w:t xml:space="preserve"> software architectures for your design.  These sketches should include interconnected functional blocks sufficient to support the design functionality of your system, and with proper design choices, should have the potential to satisfy all earlier selected requirements, constraints, and standards.  Each functional block should be defined and described, and connections between blocks should be identified for later specification (e.g., USB for hardware architecture, data structure for software architecture).  It may be simplest to enumerate the blocks for association with their subsequent definitions, and the interconnect between blocks may then be a conjunction of their enumerated values.</w:t>
+        <w:t>Sketch and describe the overall hardware AND software architectures for your design.  These sketches should include interconnected functional blocks sufficient to support the design functionality of your system, and with proper design choices, should have the potential to satisfy all earlier selected requirements, constraints, and standards.  Each functional block should be defined and described, and connections between blocks should be identified for later specification (e.g., USB for hardware architecture, data structure for software architecture).  It may be simplest to enumerate the blocks for association with their subsequent definitions, and the interconnect between blocks may then be a conjunction of their enumerated values.</w:t>
       </w:r>
     </w:p>
     <w:p>
@@ -571,93 +545,48 @@
           <w:rFonts w:ascii="Arial" w:hAnsi="Arial" w:cs="Arial"/>
           <w:noProof/>
         </w:rPr>
-        <mc:AlternateContent>
-          <mc:Choice Requires="wps">
-            <w:drawing>
-              <wp:inline distT="0" distB="0" distL="0" distR="0" wp14:anchorId="5A10AEA7" wp14:editId="4D092318">
-                <wp:extent cx="4129088" cy="1266825"/>
-                <wp:effectExtent l="0" t="0" r="24130" b="28575"/>
-                <wp:docPr id="2" name="Rectangle 2"/>
-                <wp:cNvGraphicFramePr/>
-                <a:graphic xmlns:a="http://schemas.openxmlformats.org/drawingml/2006/main">
-                  <a:graphicData uri="http://schemas.microsoft.com/office/word/2010/wordprocessingShape">
-                    <wps:wsp>
-                      <wps:cNvSpPr/>
-                      <wps:spPr>
-                        <a:xfrm>
-                          <a:off x="0" y="0"/>
-                          <a:ext cx="4129088" cy="1266825"/>
-                        </a:xfrm>
-                        <a:prstGeom prst="rect">
-                          <a:avLst/>
-                        </a:prstGeom>
-                      </wps:spPr>
-                      <wps:style>
-                        <a:lnRef idx="2">
-                          <a:schemeClr val="accent1">
-                            <a:shade val="50000"/>
-                          </a:schemeClr>
-                        </a:lnRef>
-                        <a:fillRef idx="1">
-                          <a:schemeClr val="accent1"/>
-                        </a:fillRef>
-                        <a:effectRef idx="0">
-                          <a:schemeClr val="accent1"/>
-                        </a:effectRef>
-                        <a:fontRef idx="minor">
-                          <a:schemeClr val="lt1"/>
-                        </a:fontRef>
-                      </wps:style>
-                      <wps:txbx>
-                        <w:txbxContent>
-                          <w:p>
-                            <w:pPr>
-                              <w:jc w:val="center"/>
-                            </w:pPr>
-                            <w:r>
-                              <w:t>Insert software block diagram</w:t>
-                            </w:r>
-                          </w:p>
-                        </w:txbxContent>
-                      </wps:txbx>
-                      <wps:bodyPr rot="0" spcFirstLastPara="0" vertOverflow="overflow" horzOverflow="overflow" vert="horz" wrap="square" lIns="91440" tIns="45720" rIns="91440" bIns="45720" numCol="1" spcCol="0" rtlCol="0" fromWordArt="0" anchor="ctr" anchorCtr="0" forceAA="0" compatLnSpc="1">
-                        <a:prstTxWarp prst="textNoShape">
-                          <a:avLst/>
-                        </a:prstTxWarp>
-                        <a:noAutofit/>
-                      </wps:bodyPr>
-                    </wps:wsp>
-                  </a:graphicData>
-                </a:graphic>
-              </wp:inline>
-            </w:drawing>
-          </mc:Choice>
-          <mc:Fallback>
-            <w:pict>
-              <v:rect w14:anchorId="5A10AEA7" id="Rectangle 2" o:spid="_x0000_s1027" style="width:325.15pt;height:99.75pt;visibility:visible;mso-wrap-style:square;mso-left-percent:-10001;mso-top-percent:-10001;mso-position-horizontal:absolute;mso-position-horizontal-relative:char;mso-position-vertical:absolute;mso-position-vertical-relative:line;mso-left-percent:-10001;mso-top-percent:-10001;v-text-anchor:middle" o:gfxdata="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" fillcolor="#5b9bd5 [3204]" strokecolor="#1f4d78 [1604]" strokeweight="1pt">
-                <v:textbox>
-                  <w:txbxContent>
-                    <w:p>
-                      <w:pPr>
-                        <w:jc w:val="center"/>
-                      </w:pPr>
-                      <w:r>
-                        <w:t xml:space="preserve">Insert </w:t>
-                      </w:r>
-                      <w:r>
-                        <w:t>software</w:t>
-                      </w:r>
-                      <w:r>
-                        <w:t xml:space="preserve"> block diagram</w:t>
-                      </w:r>
-                    </w:p>
-                  </w:txbxContent>
-                </v:textbox>
-                <w10:anchorlock/>
-              </v:rect>
-            </w:pict>
-          </mc:Fallback>
-        </mc:AlternateContent>
+        <w:lastRenderedPageBreak/>
+        <w:drawing>
+          <wp:inline distT="0" distB="0" distL="0" distR="0" wp14:anchorId="629EF193" wp14:editId="66EF450A">
+            <wp:extent cx="6400800" cy="3762375"/>
+            <wp:effectExtent l="0" t="0" r="0" b="9525"/>
+            <wp:docPr id="4" name="Picture 4"/>
+            <wp:cNvGraphicFramePr>
+              <a:graphicFrameLocks xmlns:a="http://schemas.openxmlformats.org/drawingml/2006/main" noChangeAspect="1"/>
+            </wp:cNvGraphicFramePr>
+            <a:graphic xmlns:a="http://schemas.openxmlformats.org/drawingml/2006/main">
+              <a:graphicData uri="http://schemas.openxmlformats.org/drawingml/2006/picture">
+                <pic:pic xmlns:pic="http://schemas.openxmlformats.org/drawingml/2006/picture">
+                  <pic:nvPicPr>
+                    <pic:cNvPr id="4" name="Software_block_diagram.png"/>
+                    <pic:cNvPicPr/>
+                  </pic:nvPicPr>
+                  <pic:blipFill>
+                    <a:blip r:embed="rId5" cstate="print">
+                      <a:extLst>
+                        <a:ext uri="{28A0092B-C50C-407E-A947-70E740481C1C}">
+                          <a14:useLocalDpi xmlns:a14="http://schemas.microsoft.com/office/drawing/2010/main" val="0"/>
+                        </a:ext>
+                      </a:extLst>
+                    </a:blip>
+                    <a:stretch>
+                      <a:fillRect/>
+                    </a:stretch>
+                  </pic:blipFill>
+                  <pic:spPr>
+                    <a:xfrm>
+                      <a:off x="0" y="0"/>
+                      <a:ext cx="6400800" cy="3762375"/>
+                    </a:xfrm>
+                    <a:prstGeom prst="rect">
+                      <a:avLst/>
+                    </a:prstGeom>
+                  </pic:spPr>
+                </pic:pic>
+              </a:graphicData>
+            </a:graphic>
+          </wp:inline>
+        </w:drawing>
       </w:r>
     </w:p>
     <w:p>
@@ -688,7 +617,43 @@
         <w:rPr>
           <w:rFonts w:ascii="Arial" w:hAnsi="Arial" w:cs="Arial"/>
         </w:rPr>
-        <w:t>SW block 1 definition and description</w:t>
+        <w:t>GUI – The graphical user interface application designed to allow the user to access and edit data stored in the database. This functional block contains two subsystems:</w:t>
+      </w:r>
+    </w:p>
+    <w:p>
+      <w:pPr>
+        <w:pStyle w:val="ListParagraph"/>
+        <w:numPr>
+          <w:ilvl w:val="1"/>
+          <w:numId w:val="6"/>
+        </w:numPr>
+        <w:rPr>
+          <w:rFonts w:ascii="Arial" w:hAnsi="Arial" w:cs="Arial"/>
+        </w:rPr>
+      </w:pPr>
+      <w:r>
+        <w:rPr>
+          <w:rFonts w:ascii="Arial" w:hAnsi="Arial" w:cs="Arial"/>
+        </w:rPr>
+        <w:t>Login Operations – controls the user access to the application or registration if no user data is found.</w:t>
+      </w:r>
+    </w:p>
+    <w:p>
+      <w:pPr>
+        <w:pStyle w:val="ListParagraph"/>
+        <w:numPr>
+          <w:ilvl w:val="1"/>
+          <w:numId w:val="6"/>
+        </w:numPr>
+        <w:rPr>
+          <w:rFonts w:ascii="Arial" w:hAnsi="Arial" w:cs="Arial"/>
+        </w:rPr>
+      </w:pPr>
+      <w:r>
+        <w:rPr>
+          <w:rFonts w:ascii="Arial" w:hAnsi="Arial" w:cs="Arial"/>
+        </w:rPr>
+        <w:t>Device Configuration – controls the configuration or addition of Trackers to the database for display in the GUI.</w:t>
       </w:r>
     </w:p>
     <w:p>
@@ -706,7 +671,43 @@
         <w:rPr>
           <w:rFonts w:ascii="Arial" w:hAnsi="Arial" w:cs="Arial"/>
         </w:rPr>
-        <w:t>SW block 2 definition and description</w:t>
+        <w:t>Database – The storage paradigm for Tracker statistics and configurations. This functional block contains two subsystems:</w:t>
+      </w:r>
+    </w:p>
+    <w:p>
+      <w:pPr>
+        <w:pStyle w:val="ListParagraph"/>
+        <w:numPr>
+          <w:ilvl w:val="1"/>
+          <w:numId w:val="6"/>
+        </w:numPr>
+        <w:rPr>
+          <w:rFonts w:ascii="Arial" w:hAnsi="Arial" w:cs="Arial"/>
+        </w:rPr>
+      </w:pPr>
+      <w:r>
+        <w:rPr>
+          <w:rFonts w:ascii="Arial" w:hAnsi="Arial" w:cs="Arial"/>
+        </w:rPr>
+        <w:t>Access Systems – runs queries against the stored data and returns, updates, or deletes that data according to user defined or system requested inputs.</w:t>
+      </w:r>
+    </w:p>
+    <w:p>
+      <w:pPr>
+        <w:pStyle w:val="ListParagraph"/>
+        <w:numPr>
+          <w:ilvl w:val="1"/>
+          <w:numId w:val="6"/>
+        </w:numPr>
+        <w:rPr>
+          <w:rFonts w:ascii="Arial" w:hAnsi="Arial" w:cs="Arial"/>
+        </w:rPr>
+      </w:pPr>
+      <w:r>
+        <w:rPr>
+          <w:rFonts w:ascii="Arial" w:hAnsi="Arial" w:cs="Arial"/>
+        </w:rPr>
+        <w:t>Managements Systems – controls the database modules construction or migration.</w:t>
       </w:r>
     </w:p>
     <w:p>
@@ -724,33 +725,70 @@
         <w:rPr>
           <w:rFonts w:ascii="Arial" w:hAnsi="Arial" w:cs="Arial"/>
         </w:rPr>
-        <w:t>SW block 3 definition and description</w:t>
+        <w:t>Background Services – The subsystems that will need to be launched when the device is started to handle the intermittent communication with the Trackers. This functional block contains one subsystem:</w:t>
       </w:r>
     </w:p>
     <w:p>
       <w:pPr>
         <w:pStyle w:val="ListParagraph"/>
-        <w:rPr>
-          <w:rFonts w:ascii="Arial" w:hAnsi="Arial" w:cs="Arial"/>
-        </w:rPr>
-      </w:pPr>
-      <w:r>
-        <w:rPr>
-          <w:rFonts w:ascii="Arial" w:hAnsi="Arial" w:cs="Arial"/>
-        </w:rPr>
-        <w:t>⁞</w:t>
+        <w:numPr>
+          <w:ilvl w:val="1"/>
+          <w:numId w:val="6"/>
+        </w:numPr>
+        <w:rPr>
+          <w:rFonts w:ascii="Arial" w:hAnsi="Arial" w:cs="Arial"/>
+        </w:rPr>
+      </w:pPr>
+      <w:r>
+        <w:rPr>
+          <w:rFonts w:ascii="Arial" w:hAnsi="Arial" w:cs="Arial"/>
+        </w:rPr>
+        <w:t xml:space="preserve">Management Systems – controls </w:t>
+      </w:r>
+      <w:r>
+        <w:rPr>
+          <w:rFonts w:ascii="Arial" w:hAnsi="Arial" w:cs="Arial"/>
+        </w:rPr>
+        <w:t>the initial setup and controls the behaviors for the listening routes required for intermittent reporting of data by the Tracker.</w:t>
       </w:r>
     </w:p>
     <w:p>
       <w:pPr>
         <w:pStyle w:val="ListParagraph"/>
-      </w:pPr>
-      <w:r>
-        <w:rPr>
-          <w:rFonts w:ascii="Arial" w:hAnsi="Arial" w:cs="Arial"/>
-        </w:rPr>
-        <w:t>⁞</w:t>
-      </w:r>
+        <w:numPr>
+          <w:ilvl w:val="0"/>
+          <w:numId w:val="6"/>
+        </w:numPr>
+        <w:rPr>
+          <w:rFonts w:ascii="Arial" w:hAnsi="Arial" w:cs="Arial"/>
+        </w:rPr>
+      </w:pPr>
+      <w:r>
+        <w:rPr>
+          <w:rFonts w:ascii="Arial" w:hAnsi="Arial" w:cs="Arial"/>
+        </w:rPr>
+        <w:t>OS Communications – The subsystem to interact with the OS features that allow for external communications from the device. This functional block contains one subsystem:</w:t>
+      </w:r>
+    </w:p>
+    <w:p>
+      <w:pPr>
+        <w:pStyle w:val="ListParagraph"/>
+        <w:numPr>
+          <w:ilvl w:val="1"/>
+          <w:numId w:val="6"/>
+        </w:numPr>
+        <w:rPr>
+          <w:rFonts w:ascii="Arial" w:hAnsi="Arial" w:cs="Arial"/>
+        </w:rPr>
+      </w:pPr>
+      <w:r>
+        <w:rPr>
+          <w:rFonts w:ascii="Arial" w:hAnsi="Arial" w:cs="Arial"/>
+        </w:rPr>
+        <w:t>Communication Management – Issues the mobile alerts, notifications, or email to the user.</w:t>
+      </w:r>
+      <w:bookmarkStart w:id="0" w:name="_GoBack"/>
+      <w:bookmarkEnd w:id="0"/>
     </w:p>
     <w:sectPr>
       <w:pgSz w:w="12240" w:h="15840"/>
@@ -949,7 +987,7 @@
         <w:ind w:left="720" w:hanging="360"/>
       </w:pPr>
     </w:lvl>
-    <w:lvl w:ilvl="1" w:tplc="04090019" w:tentative="1">
+    <w:lvl w:ilvl="1" w:tplc="04090019">
       <w:start w:val="1"/>
       <w:numFmt w:val="lowerLetter"/>
       <w:lvlText w:val="%2."/>
@@ -1424,6 +1462,7 @@
     <w:lsdException w:name="HTML Sample" w:semiHidden="1" w:unhideWhenUsed="1"/>
     <w:lsdException w:name="HTML Typewriter" w:semiHidden="1" w:unhideWhenUsed="1"/>
     <w:lsdException w:name="HTML Variable" w:semiHidden="1" w:unhideWhenUsed="1"/>
+    <w:lsdException w:name="Normal Table" w:semiHidden="1" w:unhideWhenUsed="1"/>
     <w:lsdException w:name="annotation subject" w:semiHidden="1" w:unhideWhenUsed="1"/>
     <w:lsdException w:name="No List" w:semiHidden="1" w:unhideWhenUsed="1"/>
     <w:lsdException w:name="Outline List 1" w:semiHidden="1" w:unhideWhenUsed="1"/>
@@ -1467,8 +1506,10 @@
     <w:lsdException w:name="Table Elegant" w:semiHidden="1" w:unhideWhenUsed="1"/>
     <w:lsdException w:name="Table Professional" w:semiHidden="1" w:unhideWhenUsed="1"/>
     <w:lsdException w:name="Table Subtle 1" w:semiHidden="1" w:unhideWhenUsed="1"/>
+    <w:lsdException w:name="Table Subtle 2" w:semiHidden="1" w:unhideWhenUsed="1"/>
     <w:lsdException w:name="Table Web 1" w:semiHidden="1" w:unhideWhenUsed="1"/>
     <w:lsdException w:name="Table Web 2" w:semiHidden="1" w:unhideWhenUsed="1"/>
+    <w:lsdException w:name="Table Web 3" w:semiHidden="1" w:unhideWhenUsed="1"/>
     <w:lsdException w:name="Balloon Text" w:semiHidden="1" w:unhideWhenUsed="1"/>
     <w:lsdException w:name="Table Grid" w:uiPriority="39"/>
     <w:lsdException w:name="Table Theme" w:semiHidden="1" w:unhideWhenUsed="1"/>

</xml_diff>

<commit_message>
Added the preliminary Hardware diagram stuffs
</commit_message>
<xml_diff>
--- a/Documentation/worksheet-4.0.docx
+++ b/Documentation/worksheet-4.0.docx
@@ -296,31 +296,6 @@
       <w:pPr>
         <w:rPr>
           <w:rFonts w:ascii="Arial" w:hAnsi="Arial" w:cs="Arial"/>
-          <w:i/>
-          <w:color w:val="4472C4" w:themeColor="accent5"/>
-        </w:rPr>
-      </w:pPr>
-      <w:r>
-        <w:rPr>
-          <w:rFonts w:ascii="Arial" w:hAnsi="Arial" w:cs="Arial"/>
-          <w:i/>
-          <w:color w:val="4472C4" w:themeColor="accent5"/>
-        </w:rPr>
-        <w:t xml:space="preserve">Blue text (like this) should be removed from your submission. </w:t>
-      </w:r>
-      <w:r>
-        <w:rPr>
-          <w:rFonts w:ascii="Arial" w:hAnsi="Arial" w:cs="Arial"/>
-          <w:i/>
-          <w:color w:val="4472C4" w:themeColor="accent5"/>
-        </w:rPr>
-        <w:t>Sketch and describe the overall hardware AND software architectures for your design.  These sketches should include interconnected functional blocks sufficient to support the design functionality of your system, and with proper design choices, should have the potential to satisfy all earlier selected requirements, constraints, and standards.  Each functional block should be defined and described, and connections between blocks should be identified for later specification (e.g., USB for hardware architecture, data structure for software architecture).  It may be simplest to enumerate the blocks for association with their subsequent definitions, and the interconnect between blocks may then be a conjunction of their enumerated values.</w:t>
-      </w:r>
-    </w:p>
-    <w:p>
-      <w:pPr>
-        <w:rPr>
-          <w:rFonts w:ascii="Arial" w:hAnsi="Arial" w:cs="Arial"/>
         </w:rPr>
       </w:pPr>
       <w:r>
@@ -342,87 +317,47 @@
           <w:rFonts w:ascii="Arial" w:hAnsi="Arial" w:cs="Arial"/>
           <w:noProof/>
         </w:rPr>
-        <mc:AlternateContent>
-          <mc:Choice Requires="wps">
-            <w:drawing>
-              <wp:inline distT="0" distB="0" distL="0" distR="0" wp14:anchorId="2C2F284A" wp14:editId="28295A87">
-                <wp:extent cx="4129088" cy="1266825"/>
-                <wp:effectExtent l="0" t="0" r="24130" b="28575"/>
-                <wp:docPr id="1" name="Rectangle 1"/>
-                <wp:cNvGraphicFramePr/>
-                <a:graphic xmlns:a="http://schemas.openxmlformats.org/drawingml/2006/main">
-                  <a:graphicData uri="http://schemas.microsoft.com/office/word/2010/wordprocessingShape">
-                    <wps:wsp>
-                      <wps:cNvSpPr/>
-                      <wps:spPr>
-                        <a:xfrm>
-                          <a:off x="0" y="0"/>
-                          <a:ext cx="4129088" cy="1266825"/>
-                        </a:xfrm>
-                        <a:prstGeom prst="rect">
-                          <a:avLst/>
-                        </a:prstGeom>
-                      </wps:spPr>
-                      <wps:style>
-                        <a:lnRef idx="2">
-                          <a:schemeClr val="accent1">
-                            <a:shade val="50000"/>
-                          </a:schemeClr>
-                        </a:lnRef>
-                        <a:fillRef idx="1">
-                          <a:schemeClr val="accent1"/>
-                        </a:fillRef>
-                        <a:effectRef idx="0">
-                          <a:schemeClr val="accent1"/>
-                        </a:effectRef>
-                        <a:fontRef idx="minor">
-                          <a:schemeClr val="lt1"/>
-                        </a:fontRef>
-                      </wps:style>
-                      <wps:txbx>
-                        <w:txbxContent>
-                          <w:p>
-                            <w:pPr>
-                              <w:jc w:val="center"/>
-                            </w:pPr>
-                            <w:r>
-                              <w:t>Insert hardware block diagram</w:t>
-                            </w:r>
-                          </w:p>
-                        </w:txbxContent>
-                      </wps:txbx>
-                      <wps:bodyPr rot="0" spcFirstLastPara="0" vertOverflow="overflow" horzOverflow="overflow" vert="horz" wrap="square" lIns="91440" tIns="45720" rIns="91440" bIns="45720" numCol="1" spcCol="0" rtlCol="0" fromWordArt="0" anchor="ctr" anchorCtr="0" forceAA="0" compatLnSpc="1">
-                        <a:prstTxWarp prst="textNoShape">
-                          <a:avLst/>
-                        </a:prstTxWarp>
-                        <a:noAutofit/>
-                      </wps:bodyPr>
-                    </wps:wsp>
-                  </a:graphicData>
-                </a:graphic>
-              </wp:inline>
-            </w:drawing>
-          </mc:Choice>
-          <mc:Fallback>
-            <w:pict>
-              <v:rect w14:anchorId="2C2F284A" id="Rectangle 1" o:spid="_x0000_s1026" style="width:325.15pt;height:99.75pt;visibility:visible;mso-wrap-style:square;mso-left-percent:-10001;mso-top-percent:-10001;mso-position-horizontal:absolute;mso-position-horizontal-relative:char;mso-position-vertical:absolute;mso-position-vertical-relative:line;mso-left-percent:-10001;mso-top-percent:-10001;v-text-anchor:middle" o:gfxdata="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" fillcolor="#5b9bd5 [3204]" strokecolor="#1f4d78 [1604]" strokeweight="1pt">
-                <v:textbox>
-                  <w:txbxContent>
-                    <w:p>
-                      <w:pPr>
-                        <w:jc w:val="center"/>
-                      </w:pPr>
-                      <w:r>
-                        <w:t>Insert hardware block diagram</w:t>
-                      </w:r>
-                    </w:p>
-                  </w:txbxContent>
-                </v:textbox>
-                <w10:anchorlock/>
-              </v:rect>
-            </w:pict>
-          </mc:Fallback>
-        </mc:AlternateContent>
+        <w:drawing>
+          <wp:inline distT="0" distB="0" distL="0" distR="0" wp14:anchorId="2C6771DB" wp14:editId="13373354">
+            <wp:extent cx="6400800" cy="4154805"/>
+            <wp:effectExtent l="0" t="0" r="0" b="0"/>
+            <wp:docPr id="5" name="Picture 5"/>
+            <wp:cNvGraphicFramePr>
+              <a:graphicFrameLocks xmlns:a="http://schemas.openxmlformats.org/drawingml/2006/main" noChangeAspect="1"/>
+            </wp:cNvGraphicFramePr>
+            <a:graphic xmlns:a="http://schemas.openxmlformats.org/drawingml/2006/main">
+              <a:graphicData uri="http://schemas.openxmlformats.org/drawingml/2006/picture">
+                <pic:pic xmlns:pic="http://schemas.openxmlformats.org/drawingml/2006/picture">
+                  <pic:nvPicPr>
+                    <pic:cNvPr id="5" name="Hardware_block_diagram.png"/>
+                    <pic:cNvPicPr/>
+                  </pic:nvPicPr>
+                  <pic:blipFill>
+                    <a:blip r:embed="rId5">
+                      <a:extLst>
+                        <a:ext uri="{28A0092B-C50C-407E-A947-70E740481C1C}">
+                          <a14:useLocalDpi xmlns:a14="http://schemas.microsoft.com/office/drawing/2010/main" val="0"/>
+                        </a:ext>
+                      </a:extLst>
+                    </a:blip>
+                    <a:stretch>
+                      <a:fillRect/>
+                    </a:stretch>
+                  </pic:blipFill>
+                  <pic:spPr>
+                    <a:xfrm>
+                      <a:off x="0" y="0"/>
+                      <a:ext cx="6400800" cy="4154805"/>
+                    </a:xfrm>
+                    <a:prstGeom prst="rect">
+                      <a:avLst/>
+                    </a:prstGeom>
+                  </pic:spPr>
+                </pic:pic>
+              </a:graphicData>
+            </a:graphic>
+          </wp:inline>
+        </w:drawing>
       </w:r>
     </w:p>
     <w:p>
@@ -453,7 +388,7 @@
         <w:rPr>
           <w:rFonts w:ascii="Arial" w:hAnsi="Arial" w:cs="Arial"/>
         </w:rPr>
-        <w:t>HW block 1 definition and description</w:t>
+        <w:t>External Services – Functional unit used to describe external communication means and hardware to interact with the IoT.</w:t>
       </w:r>
     </w:p>
     <w:p>
@@ -471,7 +406,7 @@
         <w:rPr>
           <w:rFonts w:ascii="Arial" w:hAnsi="Arial" w:cs="Arial"/>
         </w:rPr>
-        <w:t>HW block 2 definition and description</w:t>
+        <w:t>Case – The container that houses the Adafruit Huzzah Microcontroller and the battery compartment.</w:t>
       </w:r>
     </w:p>
     <w:p>
@@ -489,47 +424,81 @@
         <w:rPr>
           <w:rFonts w:ascii="Arial" w:hAnsi="Arial" w:cs="Arial"/>
         </w:rPr>
-        <w:t>HW block 3 definition and description</w:t>
+        <w:t>Button Cell Battery Compartment – The container to hold the button cell battery supply to power the microcontroller.</w:t>
       </w:r>
     </w:p>
     <w:p>
       <w:pPr>
         <w:pStyle w:val="ListParagraph"/>
-        <w:rPr>
-          <w:rFonts w:ascii="Arial" w:hAnsi="Arial" w:cs="Arial"/>
-        </w:rPr>
-      </w:pPr>
-      <w:r>
-        <w:rPr>
-          <w:rFonts w:ascii="Arial" w:hAnsi="Arial" w:cs="Arial"/>
-        </w:rPr>
-        <w:t>⁞</w:t>
+        <w:numPr>
+          <w:ilvl w:val="0"/>
+          <w:numId w:val="5"/>
+        </w:numPr>
+        <w:rPr>
+          <w:rFonts w:ascii="Arial" w:hAnsi="Arial" w:cs="Arial"/>
+        </w:rPr>
+      </w:pPr>
+      <w:r>
+        <w:rPr>
+          <w:rFonts w:ascii="Arial" w:hAnsi="Arial" w:cs="Arial"/>
+        </w:rPr>
+        <w:t>AdaFruit Huzzah Microcontroller – The Arduino microcontroller that is the means for supplying location information and communicating location data back to the application. Contains two subsystems:</w:t>
       </w:r>
     </w:p>
     <w:p>
       <w:pPr>
         <w:pStyle w:val="ListParagraph"/>
-        <w:rPr>
-          <w:rFonts w:ascii="Arial" w:hAnsi="Arial" w:cs="Arial"/>
-        </w:rPr>
-      </w:pPr>
-      <w:r>
-        <w:rPr>
-          <w:rFonts w:ascii="Arial" w:hAnsi="Arial" w:cs="Arial"/>
-        </w:rPr>
-        <w:t>⁞</w:t>
-      </w:r>
-    </w:p>
-    <w:p>
-      <w:pPr>
-        <w:rPr>
-          <w:rFonts w:ascii="Arial" w:hAnsi="Arial" w:cs="Arial"/>
-        </w:rPr>
-      </w:pPr>
-      <w:r>
-        <w:rPr>
-          <w:rFonts w:ascii="Arial" w:hAnsi="Arial" w:cs="Arial"/>
-        </w:rPr>
+        <w:numPr>
+          <w:ilvl w:val="1"/>
+          <w:numId w:val="5"/>
+        </w:numPr>
+        <w:rPr>
+          <w:rFonts w:ascii="Arial" w:hAnsi="Arial" w:cs="Arial"/>
+        </w:rPr>
+      </w:pPr>
+      <w:r>
+        <w:rPr>
+          <w:rFonts w:ascii="Arial" w:hAnsi="Arial" w:cs="Arial"/>
+        </w:rPr>
+        <w:t>Communications – sends and receives data via the internal Wi-Fi antenna of the microcontroller.</w:t>
+      </w:r>
+    </w:p>
+    <w:p>
+      <w:pPr>
+        <w:pStyle w:val="ListParagraph"/>
+        <w:numPr>
+          <w:ilvl w:val="1"/>
+          <w:numId w:val="5"/>
+        </w:numPr>
+        <w:rPr>
+          <w:rFonts w:ascii="Arial" w:hAnsi="Arial" w:cs="Arial"/>
+        </w:rPr>
+      </w:pPr>
+      <w:r>
+        <w:rPr>
+          <w:rFonts w:ascii="Arial" w:hAnsi="Arial" w:cs="Arial"/>
+        </w:rPr>
+        <w:t>Management – collects status data from the battery, accumulates the location footprint data, and activates the LED upon receipt of alert data packet.</w:t>
+      </w:r>
+    </w:p>
+    <w:p>
+      <w:pPr>
+        <w:rPr>
+          <w:rFonts w:ascii="Arial" w:hAnsi="Arial" w:cs="Arial"/>
+        </w:rPr>
+      </w:pPr>
+    </w:p>
+    <w:p>
+      <w:pPr>
+        <w:rPr>
+          <w:rFonts w:ascii="Arial" w:hAnsi="Arial" w:cs="Arial"/>
+        </w:rPr>
+      </w:pPr>
+      <w:r>
+        <w:rPr>
+          <w:rFonts w:ascii="Arial" w:hAnsi="Arial" w:cs="Arial"/>
+        </w:rPr>
+        <w:lastRenderedPageBreak/>
         <w:t>Software Architecture</w:t>
       </w:r>
     </w:p>
@@ -545,7 +514,6 @@
           <w:rFonts w:ascii="Arial" w:hAnsi="Arial" w:cs="Arial"/>
           <w:noProof/>
         </w:rPr>
-        <w:lastRenderedPageBreak/>
         <w:drawing>
           <wp:inline distT="0" distB="0" distL="0" distR="0" wp14:anchorId="629EF193" wp14:editId="66EF450A">
             <wp:extent cx="6400800" cy="3762375"/>
@@ -562,7 +530,7 @@
                     <pic:cNvPicPr/>
                   </pic:nvPicPr>
                   <pic:blipFill>
-                    <a:blip r:embed="rId5" cstate="print">
+                    <a:blip r:embed="rId6" cstate="print">
                       <a:extLst>
                         <a:ext uri="{28A0092B-C50C-407E-A947-70E740481C1C}">
                           <a14:useLocalDpi xmlns:a14="http://schemas.microsoft.com/office/drawing/2010/main" val="0"/>
@@ -787,6 +755,24 @@
         </w:rPr>
         <w:t>Communication Management – Issues the mobile alerts, notifications, or email to the user.</w:t>
       </w:r>
+    </w:p>
+    <w:p>
+      <w:pPr>
+        <w:pStyle w:val="ListParagraph"/>
+        <w:numPr>
+          <w:ilvl w:val="0"/>
+          <w:numId w:val="6"/>
+        </w:numPr>
+        <w:rPr>
+          <w:rFonts w:ascii="Arial" w:hAnsi="Arial" w:cs="Arial"/>
+        </w:rPr>
+      </w:pPr>
+      <w:r>
+        <w:rPr>
+          <w:rFonts w:ascii="Arial" w:hAnsi="Arial" w:cs="Arial"/>
+        </w:rPr>
+        <w:t>External Services – Functional unit used to describe external communication means and hardware to interact with the IoT.</w:t>
+      </w:r>
       <w:bookmarkStart w:id="0" w:name="_GoBack"/>
       <w:bookmarkEnd w:id="0"/>
     </w:p>
@@ -815,7 +801,7 @@
         <w:ind w:left="720" w:hanging="360"/>
       </w:pPr>
     </w:lvl>
-    <w:lvl w:ilvl="1" w:tplc="04090019" w:tentative="1">
+    <w:lvl w:ilvl="1" w:tplc="04090019">
       <w:start w:val="1"/>
       <w:numFmt w:val="lowerLetter"/>
       <w:lvlText w:val="%2."/>

</xml_diff>

<commit_message>
Updated the diagram to include the velcro attachment
</commit_message>
<xml_diff>
--- a/Documentation/worksheet-4.0.docx
+++ b/Documentation/worksheet-4.0.docx
@@ -318,10 +318,10 @@
           <w:noProof/>
         </w:rPr>
         <w:drawing>
-          <wp:inline distT="0" distB="0" distL="0" distR="0" wp14:anchorId="2C6771DB" wp14:editId="13373354">
+          <wp:inline distT="0" distB="0" distL="0" distR="0" wp14:anchorId="01BAFAA4" wp14:editId="62103640">
             <wp:extent cx="6400800" cy="4154805"/>
             <wp:effectExtent l="0" t="0" r="0" b="0"/>
-            <wp:docPr id="5" name="Picture 5"/>
+            <wp:docPr id="6" name="Picture 6"/>
             <wp:cNvGraphicFramePr>
               <a:graphicFrameLocks xmlns:a="http://schemas.openxmlformats.org/drawingml/2006/main" noChangeAspect="1"/>
             </wp:cNvGraphicFramePr>
@@ -329,7 +329,7 @@
               <a:graphicData uri="http://schemas.openxmlformats.org/drawingml/2006/picture">
                 <pic:pic xmlns:pic="http://schemas.openxmlformats.org/drawingml/2006/picture">
                   <pic:nvPicPr>
-                    <pic:cNvPr id="5" name="Hardware_block_diagram.png"/>
+                    <pic:cNvPr id="6" name="Hardware_block_diagram.png"/>
                     <pic:cNvPicPr/>
                   </pic:nvPicPr>
                   <pic:blipFill>
@@ -424,7 +424,15 @@
         <w:rPr>
           <w:rFonts w:ascii="Arial" w:hAnsi="Arial" w:cs="Arial"/>
         </w:rPr>
-        <w:t>Button Cell Battery Compartment – The container to hold the button cell battery supply to power the microcontroller.</w:t>
+        <w:t>Velcro Fastener – Velcro pad used to attach the case to SPI standards A-3, B-1, B-2, B-3, C-1, C-2, C-3 for molded plastic.</w:t>
+      </w:r>
+      <w:bookmarkStart w:id="0" w:name="_GoBack"/>
+      <w:bookmarkEnd w:id="0"/>
+      <w:r>
+        <w:rPr>
+          <w:rFonts w:ascii="Arial" w:hAnsi="Arial" w:cs="Arial"/>
+        </w:rPr>
+        <w:t xml:space="preserve"> </w:t>
       </w:r>
     </w:p>
     <w:p>
@@ -442,6 +450,24 @@
         <w:rPr>
           <w:rFonts w:ascii="Arial" w:hAnsi="Arial" w:cs="Arial"/>
         </w:rPr>
+        <w:t>Button Cell Battery Compartment – The container to hold the button cell battery supply to power the microcontroller.</w:t>
+      </w:r>
+    </w:p>
+    <w:p>
+      <w:pPr>
+        <w:pStyle w:val="ListParagraph"/>
+        <w:numPr>
+          <w:ilvl w:val="0"/>
+          <w:numId w:val="5"/>
+        </w:numPr>
+        <w:rPr>
+          <w:rFonts w:ascii="Arial" w:hAnsi="Arial" w:cs="Arial"/>
+        </w:rPr>
+      </w:pPr>
+      <w:r>
+        <w:rPr>
+          <w:rFonts w:ascii="Arial" w:hAnsi="Arial" w:cs="Arial"/>
+        </w:rPr>
         <w:t>AdaFruit Huzzah Microcontroller – The Arduino microcontroller that is the means for supplying location information and communicating location data back to the application. Contains two subsystems:</w:t>
       </w:r>
     </w:p>
@@ -478,6 +504,7 @@
         <w:rPr>
           <w:rFonts w:ascii="Arial" w:hAnsi="Arial" w:cs="Arial"/>
         </w:rPr>
+        <w:lastRenderedPageBreak/>
         <w:t>Management – collects status data from the battery, accumulates the location footprint data, and activates the LED upon receipt of alert data packet.</w:t>
       </w:r>
     </w:p>
@@ -498,7 +525,6 @@
         <w:rPr>
           <w:rFonts w:ascii="Arial" w:hAnsi="Arial" w:cs="Arial"/>
         </w:rPr>
-        <w:lastRenderedPageBreak/>
         <w:t>Software Architecture</w:t>
       </w:r>
     </w:p>
@@ -771,10 +797,9 @@
         <w:rPr>
           <w:rFonts w:ascii="Arial" w:hAnsi="Arial" w:cs="Arial"/>
         </w:rPr>
+        <w:lastRenderedPageBreak/>
         <w:t>External Services – Functional unit used to describe external communication means and hardware to interact with the IoT.</w:t>
       </w:r>
-      <w:bookmarkStart w:id="0" w:name="_GoBack"/>
-      <w:bookmarkEnd w:id="0"/>
     </w:p>
     <w:sectPr>
       <w:pgSz w:w="12240" w:h="15840"/>

</xml_diff>

<commit_message>
Updated 4.0 based on feedback
</commit_message>
<xml_diff>
--- a/Documentation/worksheet-4.0.docx
+++ b/Documentation/worksheet-4.0.docx
@@ -334,10 +334,10 @@
           <w:noProof/>
         </w:rPr>
         <w:drawing>
-          <wp:inline distT="0" distB="0" distL="0" distR="0" wp14:anchorId="01BAFAA4" wp14:editId="62103640">
-            <wp:extent cx="6400800" cy="4154805"/>
-            <wp:effectExtent l="0" t="0" r="0" b="0"/>
-            <wp:docPr id="6" name="Picture 6"/>
+          <wp:inline distT="0" distB="0" distL="0" distR="0" wp14:anchorId="3E4E51AF" wp14:editId="1CD5BA57">
+            <wp:extent cx="6400800" cy="3823970"/>
+            <wp:effectExtent l="0" t="0" r="0" b="5080"/>
+            <wp:docPr id="2" name="Picture 2"/>
             <wp:cNvGraphicFramePr>
               <a:graphicFrameLocks xmlns:a="http://schemas.openxmlformats.org/drawingml/2006/main" noChangeAspect="1"/>
             </wp:cNvGraphicFramePr>
@@ -345,7 +345,7 @@
               <a:graphicData uri="http://schemas.openxmlformats.org/drawingml/2006/picture">
                 <pic:pic xmlns:pic="http://schemas.openxmlformats.org/drawingml/2006/picture">
                   <pic:nvPicPr>
-                    <pic:cNvPr id="6" name="Hardware_block_diagram.png"/>
+                    <pic:cNvPr id="2" name="Hardware_block_diagram.png"/>
                     <pic:cNvPicPr/>
                   </pic:nvPicPr>
                   <pic:blipFill>
@@ -363,7 +363,7 @@
                   <pic:spPr>
                     <a:xfrm>
                       <a:off x="0" y="0"/>
-                      <a:ext cx="6400800" cy="4154805"/>
+                      <a:ext cx="6400800" cy="3823970"/>
                     </a:xfrm>
                     <a:prstGeom prst="rect">
                       <a:avLst/>
@@ -422,7 +422,21 @@
         <w:rPr>
           <w:rFonts w:ascii="Arial" w:hAnsi="Arial" w:cs="Arial"/>
         </w:rPr>
-        <w:t>Case – The container that houses the Adafruit Huzzah Microcontroller and the battery compartment.</w:t>
+        <w:t xml:space="preserve">Case – The container that houses the </w:t>
+      </w:r>
+      <w:r>
+        <w:rPr>
+          <w:rFonts w:ascii="Arial" w:hAnsi="Arial" w:cs="Arial"/>
+        </w:rPr>
+        <w:t>c</w:t>
+      </w:r>
+      <w:bookmarkStart w:id="0" w:name="_GoBack"/>
+      <w:bookmarkEnd w:id="0"/>
+      <w:r>
+        <w:rPr>
+          <w:rFonts w:ascii="Arial" w:hAnsi="Arial" w:cs="Arial"/>
+        </w:rPr>
+        <w:t>ontroller and the battery compartment.</w:t>
       </w:r>
       <w:r>
         <w:rPr>
@@ -484,19 +498,29 @@
           <w:rFonts w:ascii="Arial" w:hAnsi="Arial" w:cs="Arial"/>
         </w:rPr>
       </w:pPr>
-      <w:proofErr w:type="spellStart"/>
-      <w:r>
-        <w:rPr>
-          <w:rFonts w:ascii="Arial" w:hAnsi="Arial" w:cs="Arial"/>
-        </w:rPr>
-        <w:t>AdaFruit</w:t>
-      </w:r>
-      <w:proofErr w:type="spellEnd"/>
-      <w:r>
-        <w:rPr>
-          <w:rFonts w:ascii="Arial" w:hAnsi="Arial" w:cs="Arial"/>
-        </w:rPr>
-        <w:t xml:space="preserve"> Huzzah Microcontroller – The Arduino microcontroller that is the means for supplying location information and communicating location data back to the application. Contains two subsystems:</w:t>
+      <w:r>
+        <w:rPr>
+          <w:rFonts w:ascii="Arial" w:hAnsi="Arial" w:cs="Arial"/>
+        </w:rPr>
+        <w:t>C</w:t>
+      </w:r>
+      <w:r>
+        <w:rPr>
+          <w:rFonts w:ascii="Arial" w:hAnsi="Arial" w:cs="Arial"/>
+        </w:rPr>
+        <w:t xml:space="preserve">ontroller – The </w:t>
+      </w:r>
+      <w:r>
+        <w:rPr>
+          <w:rFonts w:ascii="Arial" w:hAnsi="Arial" w:cs="Arial"/>
+        </w:rPr>
+        <w:t>c</w:t>
+      </w:r>
+      <w:r>
+        <w:rPr>
+          <w:rFonts w:ascii="Arial" w:hAnsi="Arial" w:cs="Arial"/>
+        </w:rPr>
+        <w:t>ontroller that is the means for supplying location information and communicating location data back to the application. Contains two subsystems:</w:t>
       </w:r>
     </w:p>
     <w:p>
@@ -532,27 +556,27 @@
         <w:rPr>
           <w:rFonts w:ascii="Arial" w:hAnsi="Arial" w:cs="Arial"/>
         </w:rPr>
+        <w:t>Management – collects status data from the battery, accumulates the location footprint data, and activates the LED upon receipt of alert data packet.</w:t>
+      </w:r>
+    </w:p>
+    <w:p>
+      <w:pPr>
+        <w:rPr>
+          <w:rFonts w:ascii="Arial" w:hAnsi="Arial" w:cs="Arial"/>
+        </w:rPr>
+      </w:pPr>
+    </w:p>
+    <w:p>
+      <w:pPr>
+        <w:rPr>
+          <w:rFonts w:ascii="Arial" w:hAnsi="Arial" w:cs="Arial"/>
+        </w:rPr>
+      </w:pPr>
+      <w:r>
+        <w:rPr>
+          <w:rFonts w:ascii="Arial" w:hAnsi="Arial" w:cs="Arial"/>
+        </w:rPr>
         <w:lastRenderedPageBreak/>
-        <w:t>Management – collects status data from the battery, accumulates the location footprint data, and activates the LED upon receipt of alert data packet.</w:t>
-      </w:r>
-    </w:p>
-    <w:p>
-      <w:pPr>
-        <w:rPr>
-          <w:rFonts w:ascii="Arial" w:hAnsi="Arial" w:cs="Arial"/>
-        </w:rPr>
-      </w:pPr>
-    </w:p>
-    <w:p>
-      <w:pPr>
-        <w:rPr>
-          <w:rFonts w:ascii="Arial" w:hAnsi="Arial" w:cs="Arial"/>
-        </w:rPr>
-      </w:pPr>
-      <w:r>
-        <w:rPr>
-          <w:rFonts w:ascii="Arial" w:hAnsi="Arial" w:cs="Arial"/>
-        </w:rPr>
         <w:t>Software Architecture</w:t>
       </w:r>
     </w:p>
@@ -747,15 +771,7 @@
         <w:rPr>
           <w:rFonts w:ascii="Arial" w:hAnsi="Arial" w:cs="Arial"/>
         </w:rPr>
-        <w:t>Database – The storage paradigm for Tracker statistics and configurations. This functional bloc</w:t>
-      </w:r>
-      <w:bookmarkStart w:id="0" w:name="_GoBack"/>
-      <w:bookmarkEnd w:id="0"/>
-      <w:r>
-        <w:rPr>
-          <w:rFonts w:ascii="Arial" w:hAnsi="Arial" w:cs="Arial"/>
-        </w:rPr>
-        <w:t>k contains two subsystems:</w:t>
+        <w:t>Database – The storage paradigm for Tracker statistics and configurations. This functional block contains two subsystems:</w:t>
       </w:r>
     </w:p>
     <w:p>
@@ -887,7 +903,6 @@
         <w:rPr>
           <w:rFonts w:ascii="Arial" w:hAnsi="Arial" w:cs="Arial"/>
         </w:rPr>
-        <w:lastRenderedPageBreak/>
         <w:t>External Services – Functional unit used to describe external communication means and hardware to interact with the IoT.</w:t>
       </w:r>
     </w:p>

</xml_diff>